<commit_message>
updated wip v2 docx file
</commit_message>
<xml_diff>
--- a/wip/Resume Post NW v2.docx
+++ b/wip/Resume Post NW v2.docx
@@ -389,8 +389,6 @@
             </w:pPr>
           </w:p>
         </w:tc>
-        <w:bookmarkStart w:id="0" w:name="_GoBack"/>
-        <w:bookmarkEnd w:id="0"/>
       </w:tr>
       <w:tr>
         <w:trPr>
@@ -459,7 +457,19 @@
               <w:rPr>
                 <w:rFonts w:ascii="Calibri" w:hAnsi="Calibri" w:cs="Calibri"/>
               </w:rPr>
-              <w:t>C/C++, C#, Java, Assembly, VHDL, MATLAB, OS: Linux/Windows</w:t>
+              <w:t xml:space="preserve">C/C++, C#, Java, </w:t>
+            </w:r>
+            <w:r>
+              <w:rPr>
+                <w:rFonts w:ascii="Calibri" w:hAnsi="Calibri" w:cs="Calibri"/>
+              </w:rPr>
+              <w:t xml:space="preserve">JavaScript, </w:t>
+            </w:r>
+            <w:r>
+              <w:rPr>
+                <w:rFonts w:ascii="Calibri" w:hAnsi="Calibri" w:cs="Calibri"/>
+              </w:rPr>
+              <w:t>Assembly, VHDL, MATLAB, OS: Linux/Windows</w:t>
             </w:r>
           </w:p>
           <w:p>
@@ -830,18 +840,36 @@
           </w:p>
           <w:p>
             <w:pPr>
-              <w:tabs>
-                <w:tab w:val="right" w:pos="10695"/>
-              </w:tabs>
-              <w:rPr>
-                <w:rFonts w:cs="Times New Roman"/>
-              </w:rPr>
-            </w:pPr>
-            <w:r>
-              <w:rPr>
-                <w:rFonts w:cs="Times New Roman"/>
-              </w:rPr>
-              <w:t>Designed and implemented a software solution for desktop content streaming with over 20,000 downloads.</w:t>
+              <w:pStyle w:val="ListParagraph"/>
+              <w:numPr>
+                <w:ilvl w:val="0"/>
+                <w:numId w:val="4"/>
+              </w:numPr>
+              <w:tabs>
+                <w:tab w:val="right" w:pos="10695"/>
+              </w:tabs>
+              <w:spacing w:after="0" w:line="240" w:lineRule="auto"/>
+              <w:rPr>
+                <w:rFonts w:cs="Times New Roman"/>
+              </w:rPr>
+            </w:pPr>
+            <w:r>
+              <w:rPr>
+                <w:rFonts w:cs="Times New Roman"/>
+              </w:rPr>
+              <w:t>Designed and implemented a software solution for desktop content streaming with over 2</w:t>
+            </w:r>
+            <w:r>
+              <w:rPr>
+                <w:rFonts w:cs="Times New Roman"/>
+              </w:rPr>
+              <w:t>5</w:t>
+            </w:r>
+            <w:r>
+              <w:rPr>
+                <w:rFonts w:cs="Times New Roman"/>
+              </w:rPr>
+              <w:t>,000 downloads.</w:t>
             </w:r>
           </w:p>
           <w:p>
@@ -1373,6 +1401,8 @@
           <w:rFonts w:ascii="Times New Roman" w:hAnsi="Times New Roman" w:cs="Times New Roman"/>
         </w:rPr>
       </w:pPr>
+      <w:bookmarkStart w:id="0" w:name="_GoBack"/>
+      <w:bookmarkEnd w:id="0"/>
     </w:p>
     <w:sectPr>
       <w:pgSz w:w="12240" w:h="15840"/>
@@ -1613,6 +1643,119 @@
     </w:lvl>
   </w:abstractNum>
   <w:abstractNum w:abstractNumId="2" w15:restartNumberingAfterBreak="0">
+    <w:nsid w:val="682635F5"/>
+    <w:multiLevelType w:val="hybridMultilevel"/>
+    <w:tmpl w:val="46A0F822"/>
+    <w:lvl w:ilvl="0" w:tplc="10090001">
+      <w:start w:val="1"/>
+      <w:numFmt w:val="bullet"/>
+      <w:lvlText w:val=""/>
+      <w:lvlJc w:val="left"/>
+      <w:pPr>
+        <w:ind w:left="720" w:hanging="360"/>
+      </w:pPr>
+      <w:rPr>
+        <w:rFonts w:ascii="Symbol" w:hAnsi="Symbol" w:hint="default"/>
+      </w:rPr>
+    </w:lvl>
+    <w:lvl w:ilvl="1" w:tplc="10090003" w:tentative="1">
+      <w:start w:val="1"/>
+      <w:numFmt w:val="bullet"/>
+      <w:lvlText w:val="o"/>
+      <w:lvlJc w:val="left"/>
+      <w:pPr>
+        <w:ind w:left="1440" w:hanging="360"/>
+      </w:pPr>
+      <w:rPr>
+        <w:rFonts w:ascii="Courier New" w:hAnsi="Courier New" w:cs="Courier New" w:hint="default"/>
+      </w:rPr>
+    </w:lvl>
+    <w:lvl w:ilvl="2" w:tplc="10090005" w:tentative="1">
+      <w:start w:val="1"/>
+      <w:numFmt w:val="bullet"/>
+      <w:lvlText w:val=""/>
+      <w:lvlJc w:val="left"/>
+      <w:pPr>
+        <w:ind w:left="2160" w:hanging="360"/>
+      </w:pPr>
+      <w:rPr>
+        <w:rFonts w:ascii="Wingdings" w:hAnsi="Wingdings" w:hint="default"/>
+      </w:rPr>
+    </w:lvl>
+    <w:lvl w:ilvl="3" w:tplc="10090001" w:tentative="1">
+      <w:start w:val="1"/>
+      <w:numFmt w:val="bullet"/>
+      <w:lvlText w:val=""/>
+      <w:lvlJc w:val="left"/>
+      <w:pPr>
+        <w:ind w:left="2880" w:hanging="360"/>
+      </w:pPr>
+      <w:rPr>
+        <w:rFonts w:ascii="Symbol" w:hAnsi="Symbol" w:hint="default"/>
+      </w:rPr>
+    </w:lvl>
+    <w:lvl w:ilvl="4" w:tplc="10090003" w:tentative="1">
+      <w:start w:val="1"/>
+      <w:numFmt w:val="bullet"/>
+      <w:lvlText w:val="o"/>
+      <w:lvlJc w:val="left"/>
+      <w:pPr>
+        <w:ind w:left="3600" w:hanging="360"/>
+      </w:pPr>
+      <w:rPr>
+        <w:rFonts w:ascii="Courier New" w:hAnsi="Courier New" w:cs="Courier New" w:hint="default"/>
+      </w:rPr>
+    </w:lvl>
+    <w:lvl w:ilvl="5" w:tplc="10090005" w:tentative="1">
+      <w:start w:val="1"/>
+      <w:numFmt w:val="bullet"/>
+      <w:lvlText w:val=""/>
+      <w:lvlJc w:val="left"/>
+      <w:pPr>
+        <w:ind w:left="4320" w:hanging="360"/>
+      </w:pPr>
+      <w:rPr>
+        <w:rFonts w:ascii="Wingdings" w:hAnsi="Wingdings" w:hint="default"/>
+      </w:rPr>
+    </w:lvl>
+    <w:lvl w:ilvl="6" w:tplc="10090001" w:tentative="1">
+      <w:start w:val="1"/>
+      <w:numFmt w:val="bullet"/>
+      <w:lvlText w:val=""/>
+      <w:lvlJc w:val="left"/>
+      <w:pPr>
+        <w:ind w:left="5040" w:hanging="360"/>
+      </w:pPr>
+      <w:rPr>
+        <w:rFonts w:ascii="Symbol" w:hAnsi="Symbol" w:hint="default"/>
+      </w:rPr>
+    </w:lvl>
+    <w:lvl w:ilvl="7" w:tplc="10090003" w:tentative="1">
+      <w:start w:val="1"/>
+      <w:numFmt w:val="bullet"/>
+      <w:lvlText w:val="o"/>
+      <w:lvlJc w:val="left"/>
+      <w:pPr>
+        <w:ind w:left="5760" w:hanging="360"/>
+      </w:pPr>
+      <w:rPr>
+        <w:rFonts w:ascii="Courier New" w:hAnsi="Courier New" w:cs="Courier New" w:hint="default"/>
+      </w:rPr>
+    </w:lvl>
+    <w:lvl w:ilvl="8" w:tplc="10090005" w:tentative="1">
+      <w:start w:val="1"/>
+      <w:numFmt w:val="bullet"/>
+      <w:lvlText w:val=""/>
+      <w:lvlJc w:val="left"/>
+      <w:pPr>
+        <w:ind w:left="6480" w:hanging="360"/>
+      </w:pPr>
+      <w:rPr>
+        <w:rFonts w:ascii="Wingdings" w:hAnsi="Wingdings" w:hint="default"/>
+      </w:rPr>
+    </w:lvl>
+  </w:abstractNum>
+  <w:abstractNum w:abstractNumId="3" w15:restartNumberingAfterBreak="0">
     <w:nsid w:val="788971C7"/>
     <w:multiLevelType w:val="hybridMultilevel"/>
     <w:tmpl w:val="6EFE6926"/>
@@ -1726,13 +1869,16 @@
     </w:lvl>
   </w:abstractNum>
   <w:num w:numId="1">
-    <w:abstractNumId w:val="2"/>
+    <w:abstractNumId w:val="3"/>
   </w:num>
   <w:num w:numId="2">
     <w:abstractNumId w:val="0"/>
   </w:num>
   <w:num w:numId="3">
     <w:abstractNumId w:val="1"/>
+  </w:num>
+  <w:num w:numId="4">
+    <w:abstractNumId w:val="2"/>
   </w:num>
 </w:numbering>
 </file>
@@ -2462,7 +2608,7 @@
 </file>
 
 <file path=customXml/itemProps1.xml><?xml version="1.0" encoding="utf-8"?>
-<ds:datastoreItem xmlns:ds="http://schemas.openxmlformats.org/officeDocument/2006/customXml" ds:itemID="{E395FE67-6FC4-4AB0-99E7-6FA80AF6A559}">
+<ds:datastoreItem xmlns:ds="http://schemas.openxmlformats.org/officeDocument/2006/customXml" ds:itemID="{FA947819-D9BE-4FA0-AEA2-6539E3CBD43A}">
   <ds:schemaRefs>
     <ds:schemaRef ds:uri="http://schemas.openxmlformats.org/officeDocument/2006/bibliography"/>
   </ds:schemaRefs>

</xml_diff>